<commit_message>
Update 2022-S20-Projektarbeit Dokumentation Yannis.docx
</commit_message>
<xml_diff>
--- a/2022-S20-Projektarbeit Dokumentation Yannis.docx
+++ b/2022-S20-Projektarbeit Dokumentation Yannis.docx
@@ -551,18 +551,102 @@
         <w:t>Eigene Leistung:</w:t>
       </w:r>
       <w:r>
+        <w:t xml:space="preserve"> Projektidee finden/ definieren; Informationen über „Boids“ sammeln</w:t>
+      </w:r>
+    </w:p>
+    <w:p>
+      <w:pPr>
+        <w:jc w:val="both"/>
+      </w:pPr>
+      <w:r>
+        <w:t>Gruppenleistung:</w:t>
+      </w:r>
+      <w:r>
         <w:t xml:space="preserve"> </w:t>
       </w:r>
       <w:r>
-        <w:t>Projektidee finden/ definieren; Informationen über „</w:t>
-      </w:r>
-      <w:proofErr w:type="spellStart"/>
-      <w:r>
-        <w:t>Boids</w:t>
-      </w:r>
-      <w:proofErr w:type="spellEnd"/>
-      <w:r>
-        <w:t>“ sammeln</w:t>
+        <w:t xml:space="preserve">Projektidee finden/ definieren; Programmierung der grafischen Oberfläche beginnen </w:t>
+      </w:r>
+    </w:p>
+    <w:p>
+      <w:pPr>
+        <w:jc w:val="both"/>
+      </w:pPr>
+      <w:r>
+        <w:t>Eigener Zeitaufwand:</w:t>
+      </w:r>
+      <w:r>
+        <w:t xml:space="preserve"> </w:t>
+      </w:r>
+      <w:r>
+        <w:t>5</w:t>
+      </w:r>
+      <w:r>
+        <w:t xml:space="preserve"> Schulstunden</w:t>
+      </w:r>
+    </w:p>
+    <w:p>
+      <w:pPr>
+        <w:jc w:val="both"/>
+      </w:pPr>
+    </w:p>
+    <w:p>
+      <w:pPr>
+        <w:jc w:val="both"/>
+        <w:rPr>
+          <w:b/>
+          <w:bCs/>
+        </w:rPr>
+      </w:pPr>
+      <w:r>
+        <w:rPr>
+          <w:b/>
+          <w:bCs/>
+        </w:rPr>
+        <w:t xml:space="preserve">Zweite Woche </w:t>
+      </w:r>
+      <w:r>
+        <w:rPr>
+          <w:b/>
+          <w:bCs/>
+        </w:rPr>
+        <w:t xml:space="preserve">ab </w:t>
+      </w:r>
+      <w:r>
+        <w:rPr>
+          <w:b/>
+          <w:bCs/>
+        </w:rPr>
+        <w:t>21</w:t>
+      </w:r>
+      <w:r>
+        <w:rPr>
+          <w:b/>
+          <w:bCs/>
+        </w:rPr>
+        <w:t>.</w:t>
+      </w:r>
+      <w:r>
+        <w:rPr>
+          <w:b/>
+          <w:bCs/>
+        </w:rPr>
+        <w:t>02</w:t>
+      </w:r>
+      <w:r>
+        <w:rPr>
+          <w:b/>
+          <w:bCs/>
+        </w:rPr>
+        <w:t>.</w:t>
+      </w:r>
+    </w:p>
+    <w:p>
+      <w:pPr>
+        <w:jc w:val="both"/>
+      </w:pPr>
+      <w:r>
+        <w:t>Eigene Leistung:</w:t>
       </w:r>
     </w:p>
     <w:p>
@@ -572,18 +656,6 @@
       <w:r>
         <w:t>Gruppenleistung:</w:t>
       </w:r>
-      <w:r>
-        <w:t xml:space="preserve"> </w:t>
-      </w:r>
-      <w:r>
-        <w:t>Projektidee</w:t>
-      </w:r>
-      <w:r>
-        <w:t xml:space="preserve"> </w:t>
-      </w:r>
-      <w:r>
-        <w:t xml:space="preserve">finden/ definieren; Programmierung der grafischen Oberfläche beginnen </w:t>
-      </w:r>
     </w:p>
     <w:p>
       <w:pPr>
@@ -593,93 +665,7 @@
         <w:t>Eigener Zeitaufwand:</w:t>
       </w:r>
       <w:r>
-        <w:t xml:space="preserve"> </w:t>
-      </w:r>
-      <w:r>
-        <w:t>5</w:t>
-      </w:r>
-      <w:r>
-        <w:t xml:space="preserve"> Schulstunden</w:t>
-      </w:r>
-    </w:p>
-    <w:p>
-      <w:pPr>
-        <w:jc w:val="both"/>
-      </w:pPr>
-    </w:p>
-    <w:p>
-      <w:pPr>
-        <w:jc w:val="both"/>
-        <w:rPr>
-          <w:b/>
-          <w:bCs/>
-        </w:rPr>
-      </w:pPr>
-      <w:r>
-        <w:rPr>
-          <w:b/>
-          <w:bCs/>
-        </w:rPr>
-        <w:t xml:space="preserve">Zweite Woche </w:t>
-      </w:r>
-      <w:r>
-        <w:rPr>
-          <w:b/>
-          <w:bCs/>
-        </w:rPr>
-        <w:t xml:space="preserve">ab </w:t>
-      </w:r>
-      <w:r>
-        <w:rPr>
-          <w:b/>
-          <w:bCs/>
-        </w:rPr>
-        <w:t>21</w:t>
-      </w:r>
-      <w:r>
-        <w:rPr>
-          <w:b/>
-          <w:bCs/>
-        </w:rPr>
-        <w:t>.</w:t>
-      </w:r>
-      <w:r>
-        <w:rPr>
-          <w:b/>
-          <w:bCs/>
-        </w:rPr>
-        <w:t>02</w:t>
-      </w:r>
-      <w:r>
-        <w:rPr>
-          <w:b/>
-          <w:bCs/>
-        </w:rPr>
-        <w:t>.</w:t>
-      </w:r>
-    </w:p>
-    <w:p>
-      <w:pPr>
-        <w:jc w:val="both"/>
-      </w:pPr>
-      <w:r>
-        <w:t>Eigene Leistung:</w:t>
-      </w:r>
-    </w:p>
-    <w:p>
-      <w:pPr>
-        <w:jc w:val="both"/>
-      </w:pPr>
-      <w:r>
-        <w:t>Gruppenleistung:</w:t>
-      </w:r>
-    </w:p>
-    <w:p>
-      <w:pPr>
-        <w:jc w:val="both"/>
-      </w:pPr>
-      <w:r>
-        <w:t>Eigener Zeitaufwand:</w:t>
+        <w:t xml:space="preserve"> 4 Stunden</w:t>
       </w:r>
     </w:p>
     <w:p>

</xml_diff>